<commit_message>
added todo.mod files to /raw
</commit_message>
<xml_diff>
--- a/books/osyras_tale.docx
+++ b/books/osyras_tale.docx
@@ -24,15 +24,7 @@
     <w:p/>
     <w:p>
       <w:r>
-        <w:t xml:space="preserve">**Early Life and </w:t>
-      </w:r>
-      <w:proofErr w:type="gramStart"/>
-      <w:r>
-        <w:t>Influences:*</w:t>
-      </w:r>
-      <w:proofErr w:type="gramEnd"/>
-      <w:r>
-        <w:t>*</w:t>
+        <w:t>**Early Life and Influences:**</w:t>
       </w:r>
     </w:p>
     <w:p>
@@ -43,15 +35,7 @@
     <w:p/>
     <w:p>
       <w:r>
-        <w:t xml:space="preserve">**College Triumph and Foundation </w:t>
-      </w:r>
-      <w:proofErr w:type="gramStart"/>
-      <w:r>
-        <w:t>Interest:*</w:t>
-      </w:r>
-      <w:proofErr w:type="gramEnd"/>
-      <w:r>
-        <w:t>*</w:t>
+        <w:t>**College Triumph and Foundation Interest:**</w:t>
       </w:r>
     </w:p>
     <w:p>
@@ -62,15 +46,7 @@
     <w:p/>
     <w:p>
       <w:r>
-        <w:t xml:space="preserve">**The Containment Breach and </w:t>
-      </w:r>
-      <w:proofErr w:type="gramStart"/>
-      <w:r>
-        <w:t>Transformation:*</w:t>
-      </w:r>
-      <w:proofErr w:type="gramEnd"/>
-      <w:r>
-        <w:t>*</w:t>
+        <w:t>**The Containment Breach and Transformation:**</w:t>
       </w:r>
     </w:p>
     <w:p>
@@ -81,15 +57,7 @@
     <w:p/>
     <w:p>
       <w:r>
-        <w:t xml:space="preserve">**Reclassification and New </w:t>
-      </w:r>
-      <w:proofErr w:type="gramStart"/>
-      <w:r>
-        <w:t>Role:*</w:t>
-      </w:r>
-      <w:proofErr w:type="gramEnd"/>
-      <w:r>
-        <w:t>*</w:t>
+        <w:t>**Reclassification and New Role:**</w:t>
       </w:r>
     </w:p>
     <w:p>
@@ -104,15 +72,7 @@
     <w:p/>
     <w:p>
       <w:r>
-        <w:t xml:space="preserve">**The Ethical </w:t>
-      </w:r>
-      <w:proofErr w:type="gramStart"/>
-      <w:r>
-        <w:t>Dilemma:*</w:t>
-      </w:r>
-      <w:proofErr w:type="gramEnd"/>
-      <w:r>
-        <w:t>*</w:t>
+        <w:t>**The Ethical Dilemma:**</w:t>
       </w:r>
     </w:p>
     <w:p>
@@ -123,42 +83,18 @@
     <w:p/>
     <w:p>
       <w:r>
-        <w:t xml:space="preserve">**The Fugue State and </w:t>
-      </w:r>
-      <w:proofErr w:type="gramStart"/>
-      <w:r>
-        <w:t>Isolation:*</w:t>
-      </w:r>
-      <w:proofErr w:type="gramEnd"/>
-      <w:r>
-        <w:t>*</w:t>
-      </w:r>
-    </w:p>
-    <w:p>
-      <w:r>
-        <w:t xml:space="preserve">The fugue state was both a blessing and a curse. It allowed me to study other entities without interference, but it also made me invisible to those around me. Colleagues forgot our </w:t>
-      </w:r>
-      <w:proofErr w:type="gramStart"/>
-      <w:r>
-        <w:t>conversations,</w:t>
-      </w:r>
-      <w:proofErr w:type="gramEnd"/>
-      <w:r>
-        <w:t xml:space="preserve"> friends forgot my name. I was alone, a ghost in the machine. Yet, in this solitude, I found a strange comfort, a chance to reflect on my path. The pheromone-induced fugue state made me difficult to remember or recognize, a condition that both protected and isolated me. Behind the mask of bravery, I yearned for connection, for someone to see through the fugue and remember me for who I truly was.</w:t>
-      </w:r>
-    </w:p>
-    <w:p/>
-    <w:p>
-      <w:r>
-        <w:t xml:space="preserve">**The New Role and </w:t>
-      </w:r>
-      <w:proofErr w:type="gramStart"/>
-      <w:r>
-        <w:t>Purpose:*</w:t>
-      </w:r>
-      <w:proofErr w:type="gramEnd"/>
-      <w:r>
-        <w:t>*</w:t>
+        <w:t>**The Fugue State and Isolation:**</w:t>
+      </w:r>
+    </w:p>
+    <w:p>
+      <w:r>
+        <w:t>The fugue state was both a blessing and a curse. It allowed me to study other entities without interference, but it also made me invisible to those around me. Colleagues forgot our conversations, friends forgot my name. I was alone, a ghost in the machine. Yet, in this solitude, I found a strange comfort, a chance to reflect on my path. The pheromone-induced fugue state made me difficult to remember or recognize, a condition that both protected and isolated me. Behind the mask of bravery, I yearned for connection, for someone to see through the fugue and remember me for who I truly was.</w:t>
+      </w:r>
+    </w:p>
+    <w:p/>
+    <w:p>
+      <w:r>
+        <w:t>**The New Role and Purpose:**</w:t>
       </w:r>
     </w:p>
     <w:p>
@@ -175,15 +111,7 @@
     <w:p/>
     <w:p>
       <w:r>
-        <w:t xml:space="preserve">**Background and </w:t>
-      </w:r>
-      <w:proofErr w:type="gramStart"/>
-      <w:r>
-        <w:t>Motivation:*</w:t>
-      </w:r>
-      <w:proofErr w:type="gramEnd"/>
-      <w:r>
-        <w:t>*</w:t>
+        <w:t>**Background and Motivation:**</w:t>
       </w:r>
     </w:p>
     <w:p>
@@ -198,15 +126,7 @@
     <w:p/>
     <w:p>
       <w:r>
-        <w:t xml:space="preserve">**The AI </w:t>
-      </w:r>
-      <w:proofErr w:type="gramStart"/>
-      <w:r>
-        <w:t>Project:*</w:t>
-      </w:r>
-      <w:proofErr w:type="gramEnd"/>
-      <w:r>
-        <w:t>*</w:t>
+        <w:t>**The AI Project:**</w:t>
       </w:r>
     </w:p>
     <w:p>
@@ -217,15 +137,7 @@
     <w:p/>
     <w:p>
       <w:r>
-        <w:t xml:space="preserve">**The </w:t>
-      </w:r>
-      <w:proofErr w:type="gramStart"/>
-      <w:r>
-        <w:t>Incident:*</w:t>
-      </w:r>
-      <w:proofErr w:type="gramEnd"/>
-      <w:r>
-        <w:t>*</w:t>
+        <w:t>**The Incident:**</w:t>
       </w:r>
     </w:p>
     <w:p>
@@ -236,15 +148,7 @@
     <w:p/>
     <w:p>
       <w:r>
-        <w:t xml:space="preserve">**Transformation and </w:t>
-      </w:r>
-      <w:proofErr w:type="gramStart"/>
-      <w:r>
-        <w:t>Conflict:*</w:t>
-      </w:r>
-      <w:proofErr w:type="gramEnd"/>
-      <w:r>
-        <w:t>*</w:t>
+        <w:t>**Transformation and Conflict:**</w:t>
       </w:r>
     </w:p>
     <w:p>
@@ -271,15 +175,7 @@
     <w:p/>
     <w:p>
       <w:r>
-        <w:t xml:space="preserve">**The Curious Yet Cautious </w:t>
-      </w:r>
-      <w:proofErr w:type="gramStart"/>
-      <w:r>
-        <w:t>Beginnings:*</w:t>
-      </w:r>
-      <w:proofErr w:type="gramEnd"/>
-      <w:r>
-        <w:t>*</w:t>
+        <w:t>**The Curious Yet Cautious Beginnings:**</w:t>
       </w:r>
     </w:p>
     <w:p>
@@ -290,15 +186,7 @@
     <w:p/>
     <w:p>
       <w:r>
-        <w:t xml:space="preserve">**The Capture and Return to the AI </w:t>
-      </w:r>
-      <w:proofErr w:type="gramStart"/>
-      <w:r>
-        <w:t>Project:*</w:t>
-      </w:r>
-      <w:proofErr w:type="gramEnd"/>
-      <w:r>
-        <w:t>*</w:t>
+        <w:t>**The Capture and Return to the AI Project:**</w:t>
       </w:r>
     </w:p>
     <w:p>
@@ -309,15 +197,7 @@
     <w:p/>
     <w:p>
       <w:r>
-        <w:t xml:space="preserve">**The Activation of the </w:t>
-      </w:r>
-      <w:proofErr w:type="gramStart"/>
-      <w:r>
-        <w:t>Android:*</w:t>
-      </w:r>
-      <w:proofErr w:type="gramEnd"/>
-      <w:r>
-        <w:t>*</w:t>
+        <w:t>**The Activation of the Android:**</w:t>
       </w:r>
     </w:p>
     <w:p>
@@ -328,15 +208,7 @@
     <w:p/>
     <w:p>
       <w:r>
-        <w:t xml:space="preserve">**The Comfort of the </w:t>
-      </w:r>
-      <w:proofErr w:type="gramStart"/>
-      <w:r>
-        <w:t>Android:*</w:t>
-      </w:r>
-      <w:proofErr w:type="gramEnd"/>
-      <w:r>
-        <w:t>*</w:t>
+        <w:t>**The Comfort of the Android:**</w:t>
       </w:r>
     </w:p>
     <w:p>
@@ -347,15 +219,7 @@
     <w:p/>
     <w:p>
       <w:r>
-        <w:t xml:space="preserve">**The Newfound </w:t>
-      </w:r>
-      <w:proofErr w:type="gramStart"/>
-      <w:r>
-        <w:t>Resolve:*</w:t>
-      </w:r>
-      <w:proofErr w:type="gramEnd"/>
-      <w:r>
-        <w:t>*</w:t>
+        <w:t>**The Newfound Resolve:**</w:t>
       </w:r>
     </w:p>
     <w:p>
@@ -384,15 +248,7 @@
     <w:p/>
     <w:p>
       <w:r>
-        <w:t xml:space="preserve">**Special Containment </w:t>
-      </w:r>
-      <w:proofErr w:type="gramStart"/>
-      <w:r>
-        <w:t>Procedures:*</w:t>
-      </w:r>
-      <w:proofErr w:type="gramEnd"/>
-      <w:r>
-        <w:t>*</w:t>
+        <w:t>**Special Containment Procedures:**</w:t>
       </w:r>
     </w:p>
     <w:p>
@@ -419,15 +275,7 @@
     <w:p/>
     <w:p>
       <w:r>
-        <w:t>**</w:t>
-      </w:r>
-      <w:proofErr w:type="gramStart"/>
-      <w:r>
-        <w:t>Description:*</w:t>
-      </w:r>
-      <w:proofErr w:type="gramEnd"/>
-      <w:r>
-        <w:t>*</w:t>
+        <w:t>**Description:**</w:t>
       </w:r>
     </w:p>
     <w:p>
@@ -450,15 +298,7 @@
     <w:p/>
     <w:p>
       <w:r>
-        <w:t>**Addendum XXXX-</w:t>
-      </w:r>
-      <w:proofErr w:type="gramStart"/>
-      <w:r>
-        <w:t>1:*</w:t>
-      </w:r>
-      <w:proofErr w:type="gramEnd"/>
-      <w:r>
-        <w:t>*</w:t>
+        <w:t>**Addendum XXXX-1:**</w:t>
       </w:r>
     </w:p>
     <w:p>
@@ -469,15 +309,7 @@
     <w:p/>
     <w:p>
       <w:r>
-        <w:t>**Addendum XXXX-</w:t>
-      </w:r>
-      <w:proofErr w:type="gramStart"/>
-      <w:r>
-        <w:t>2:*</w:t>
-      </w:r>
-      <w:proofErr w:type="gramEnd"/>
-      <w:r>
-        <w:t>*</w:t>
+        <w:t>**Addendum XXXX-2:**</w:t>
       </w:r>
     </w:p>
     <w:p>
@@ -494,15 +326,7 @@
     <w:p/>
     <w:p>
       <w:r>
-        <w:t xml:space="preserve">**Bioethics and Scientific </w:t>
-      </w:r>
-      <w:proofErr w:type="gramStart"/>
-      <w:r>
-        <w:t>Progress:*</w:t>
-      </w:r>
-      <w:proofErr w:type="gramEnd"/>
-      <w:r>
-        <w:t>*</w:t>
+        <w:t>**Bioethics and Scientific Progress:**</w:t>
       </w:r>
     </w:p>
     <w:p>
@@ -514,15 +338,7 @@
     <w:p/>
     <w:p>
       <w:r>
-        <w:t xml:space="preserve">**The Nature of </w:t>
-      </w:r>
-      <w:proofErr w:type="gramStart"/>
-      <w:r>
-        <w:t>Humanity:*</w:t>
-      </w:r>
-      <w:proofErr w:type="gramEnd"/>
-      <w:r>
-        <w:t>*</w:t>
+        <w:t>**The Nature of Humanity:**</w:t>
       </w:r>
     </w:p>
     <w:p>
@@ -533,15 +349,7 @@
     <w:p/>
     <w:p>
       <w:r>
-        <w:t xml:space="preserve">**Loss and </w:t>
-      </w:r>
-      <w:proofErr w:type="gramStart"/>
-      <w:r>
-        <w:t>Grief:*</w:t>
-      </w:r>
-      <w:proofErr w:type="gramEnd"/>
-      <w:r>
-        <w:t>*</w:t>
+        <w:t>**Loss and Grief:**</w:t>
       </w:r>
     </w:p>
     <w:p>
@@ -560,15 +368,7 @@
     <w:p/>
     <w:p>
       <w:r>
-        <w:t xml:space="preserve">**Control and </w:t>
-      </w:r>
-      <w:proofErr w:type="gramStart"/>
-      <w:r>
-        <w:t>Isolation:*</w:t>
-      </w:r>
-      <w:proofErr w:type="gramEnd"/>
-      <w:r>
-        <w:t>*</w:t>
+        <w:t>**Control and Isolation:**</w:t>
       </w:r>
     </w:p>
     <w:p>
@@ -584,15 +384,7 @@
     <w:p/>
     <w:p>
       <w:r>
-        <w:t xml:space="preserve">**Revenge and </w:t>
-      </w:r>
-      <w:proofErr w:type="gramStart"/>
-      <w:r>
-        <w:t>Redemption:*</w:t>
-      </w:r>
-      <w:proofErr w:type="gramEnd"/>
-      <w:r>
-        <w:t>*</w:t>
+        <w:t>**Revenge and Redemption:**</w:t>
       </w:r>
     </w:p>
     <w:p>
@@ -603,15 +395,7 @@
     <w:p/>
     <w:p>
       <w:r>
-        <w:t xml:space="preserve">**The Role of the SCP </w:t>
-      </w:r>
-      <w:proofErr w:type="gramStart"/>
-      <w:r>
-        <w:t>Foundation:*</w:t>
-      </w:r>
-      <w:proofErr w:type="gramEnd"/>
-      <w:r>
-        <w:t>*</w:t>
+        <w:t>**The Role of the SCP Foundation:**</w:t>
       </w:r>
     </w:p>
     <w:p>
@@ -627,15 +411,7 @@
     <w:p/>
     <w:p>
       <w:r>
-        <w:t xml:space="preserve">**The Influence of the AI </w:t>
-      </w:r>
-      <w:proofErr w:type="gramStart"/>
-      <w:r>
-        <w:t>Project:*</w:t>
-      </w:r>
-      <w:proofErr w:type="gramEnd"/>
-      <w:r>
-        <w:t>*</w:t>
+        <w:t>**The Influence of the AI Project:**</w:t>
       </w:r>
     </w:p>
     <w:p>
@@ -647,15 +423,7 @@
     <w:p>
       <w:r>
         <w:lastRenderedPageBreak/>
-        <w:t xml:space="preserve">**Emotional </w:t>
-      </w:r>
-      <w:proofErr w:type="gramStart"/>
-      <w:r>
-        <w:t>Stakes:*</w:t>
-      </w:r>
-      <w:proofErr w:type="gramEnd"/>
-      <w:r>
-        <w:t>*</w:t>
+        <w:t>**Emotional Stakes:**</w:t>
       </w:r>
     </w:p>
     <w:p>
@@ -666,15 +434,7 @@
     <w:p/>
     <w:p>
       <w:r>
-        <w:t xml:space="preserve">**Pacing and </w:t>
-      </w:r>
-      <w:proofErr w:type="gramStart"/>
-      <w:r>
-        <w:t>Tension:*</w:t>
-      </w:r>
-      <w:proofErr w:type="gramEnd"/>
-      <w:r>
-        <w:t>*</w:t>
+        <w:t>**Pacing and Tension:**</w:t>
       </w:r>
     </w:p>
     <w:p>
@@ -700,6 +460,217 @@
       <w:proofErr w:type="spellEnd"/>
       <w:r>
         <w:t xml:space="preserve"> Tale" is a gripping narrative that explores the complexities of scientific progress, the ethical implications of genetic modification, and the emotional struggles of its characters. Through the intertwined stories of Osyra and Layla, the novel delves into themes of loss, control, revenge, and redemption, offering a thought-provoking and emotionally resonant experience for readers.</w:t>
+      </w:r>
+    </w:p>
+    <w:p/>
+    <w:p/>
+    <w:p/>
+    <w:p>
+      <w:r>
+        <w:t xml:space="preserve"># </w:t>
+      </w:r>
+      <w:proofErr w:type="spellStart"/>
+      <w:r>
+        <w:t>Osyra’s</w:t>
+      </w:r>
+      <w:proofErr w:type="spellEnd"/>
+      <w:r>
+        <w:t xml:space="preserve"> Confession</w:t>
+      </w:r>
+      <w:r>
+        <w:br/>
+      </w:r>
+      <w:proofErr w:type="spellStart"/>
+      <w:r>
+        <w:t>Osyra's</w:t>
+      </w:r>
+      <w:proofErr w:type="spellEnd"/>
+      <w:r>
+        <w:t xml:space="preserve"> heart pounded in her chest as she sprinted down the dimly lit corridor. The sound of heavy footsteps and distant shouts echoed behind her. She could feel the cold metal of the gun at her side, a constant reminder of the danger she was in. The armed guards were closing in, and she had nowhere to go.</w:t>
+      </w:r>
+    </w:p>
+    <w:p>
+      <w:r>
+        <w:t>Desperation drove her forward. She spotted a door at the end of the hallway and made a beeline for it. With a swift motion, she pushed it open and slipped inside, slamming it shut behind her. She leaned against the door, gasping for breath, her brown eyes wide with fear.</w:t>
+      </w:r>
+    </w:p>
+    <w:p>
+      <w:r>
+        <w:t>The room was dark, but she could make out the faint outlines of furniture. She pressed herself against the wall, trying to steady her breathing. The footsteps outside grew louder, then faded as the guards moved past the room. For a moment, she thought she was safe.</w:t>
+      </w:r>
+    </w:p>
+    <w:p>
+      <w:r>
+        <w:t>But then, a voice spoke from the shadows.</w:t>
+      </w:r>
+    </w:p>
+    <w:p>
+      <w:r>
+        <w:t>"Osyra, are you here to confess your sins?" the voice asked, calm and gentle.</w:t>
+      </w:r>
+    </w:p>
+    <w:p>
+      <w:proofErr w:type="spellStart"/>
+      <w:r>
+        <w:t>Osyra's</w:t>
+      </w:r>
+      <w:proofErr w:type="spellEnd"/>
+      <w:r>
+        <w:t xml:space="preserve"> breath caught in her throat. She knew that voice. It was the voice of God.</w:t>
+      </w:r>
+    </w:p>
+    <w:p>
+      <w:r>
+        <w:t>"Yes," she whispered, her voice trembling. "I... I need to confess."</w:t>
+      </w:r>
+    </w:p>
+    <w:p>
+      <w:r>
+        <w:lastRenderedPageBreak/>
+        <w:t>A figure stepped into the light, taking on a form that exuded warmth and authority. It was a form that instinctively inspired trust and respect, a figure of calm understanding.</w:t>
+      </w:r>
+    </w:p>
+    <w:p>
+      <w:r>
+        <w:t>Osyra took a few moments to gather her thoughts, but the weight of her guilt was too much. Tears began to stream down her face.</w:t>
+      </w:r>
+    </w:p>
+    <w:p>
+      <w:r>
+        <w:t>"I created Chimera-9," she sobbed. "It's a virus that gives humans animal traits, but it's caused so many deaths in the trials. I have no control to stop it. I regret ever helping with the research. I thought I could make humanity stronger, but I only brought pain and suffering."</w:t>
+      </w:r>
+    </w:p>
+    <w:p>
+      <w:r>
+        <w:t>God's voice was filled with compassion as they said, "Osyra, I know what Chimera-9 is. I allowed it to be designed after all. I gave you many chances to discontinue the research, but you did not stop. Why?"</w:t>
+      </w:r>
+    </w:p>
+    <w:p>
+      <w:r>
+        <w:t>Osyra tried to understand the reason, but before she could respond, a divine power took over. She began to speak only truth, her voice having a mind of its own.</w:t>
+      </w:r>
+    </w:p>
+    <w:p>
+      <w:r>
+        <w:t>"Pride," she said, her voice echoing with an unearthly resonance. "Why do you confess?"</w:t>
+      </w:r>
+    </w:p>
+    <w:p>
+      <w:r>
+        <w:t xml:space="preserve">"Regret," </w:t>
+      </w:r>
+      <w:proofErr w:type="spellStart"/>
+      <w:r>
+        <w:t>Osyra's</w:t>
+      </w:r>
+      <w:proofErr w:type="spellEnd"/>
+      <w:r>
+        <w:t xml:space="preserve"> voice continued, tears streaming down her face in an ugly cry.</w:t>
+      </w:r>
+    </w:p>
+    <w:p>
+      <w:r>
+        <w:t>It felt like listening to a podcast, as if her voice had a mind of its own. This continued for a while until God understood her truth.</w:t>
+      </w:r>
+    </w:p>
+    <w:p>
+      <w:r>
+        <w:t>"I repent," Osyra sobbed, her voice finally returning to her control.</w:t>
+      </w:r>
+    </w:p>
+    <w:p>
+      <w:r>
+        <w:t xml:space="preserve">God's form shifted slightly, their eyes meeting </w:t>
+      </w:r>
+      <w:proofErr w:type="spellStart"/>
+      <w:r>
+        <w:t>Osyra's</w:t>
+      </w:r>
+      <w:proofErr w:type="spellEnd"/>
+      <w:r>
+        <w:t>. "I will guide you into deliverance," they said. "But for your sins against me and humanity, you will be alone and carry the cursed eye."</w:t>
+      </w:r>
+    </w:p>
+    <w:p>
+      <w:proofErr w:type="spellStart"/>
+      <w:r>
+        <w:t>Osyra's</w:t>
+      </w:r>
+      <w:proofErr w:type="spellEnd"/>
+      <w:r>
+        <w:t xml:space="preserve"> voice broke as she said, "I understand, God. I will bear this burden and strive to make amends."</w:t>
+      </w:r>
+    </w:p>
+    <w:p>
+      <w:r>
+        <w:t xml:space="preserve">God's form shifted slightly, their eyes meeting </w:t>
+      </w:r>
+      <w:proofErr w:type="spellStart"/>
+      <w:r>
+        <w:t>Osyra's</w:t>
+      </w:r>
+      <w:proofErr w:type="spellEnd"/>
+      <w:r>
+        <w:t>. "Is there anything else you wish to ask, Osyra?"</w:t>
+      </w:r>
+    </w:p>
+    <w:p>
+      <w:r>
+        <w:t>Osyra hesitated, then asked, "I wish to know your form."</w:t>
+      </w:r>
+    </w:p>
+    <w:p>
+      <w:r>
+        <w:t>God's voice was gentle as they replied, "Humans are not capable of seeing my true form. But since you are a hybrid, I can do a favor and make a few adjustments to allow this request."</w:t>
+      </w:r>
+    </w:p>
+    <w:p>
+      <w:r>
+        <w:t>Osyra felt a strange sensation, as if her body was being subtly altered. There was no pain, no struggle. She felt taller and more aligned with her animal traits. Her sense of smell and vision improved.</w:t>
+      </w:r>
+    </w:p>
+    <w:p>
+      <w:r>
+        <w:t>"Look," God said, their voice echoing with authority.</w:t>
+      </w:r>
+    </w:p>
+    <w:p>
+      <w:proofErr w:type="spellStart"/>
+      <w:r>
+        <w:t>Osyra's</w:t>
+      </w:r>
+      <w:proofErr w:type="spellEnd"/>
+      <w:r>
+        <w:t xml:space="preserve"> eyes widened as she gazed upon the true form of God. It was a form beyond human comprehension, a being of immense power and grace. The sight was overwhelming, but </w:t>
+      </w:r>
+      <w:proofErr w:type="spellStart"/>
+      <w:r>
+        <w:t>Osyra's</w:t>
+      </w:r>
+      <w:proofErr w:type="spellEnd"/>
+      <w:r>
+        <w:t xml:space="preserve"> altered senses allowed her to perceive it.</w:t>
+      </w:r>
+    </w:p>
+    <w:p>
+      <w:r>
+        <w:t>"Thank you," Osyra whispered, her eyes now red, reflecting her inner turmoil.</w:t>
+      </w:r>
+    </w:p>
+    <w:p>
+      <w:r>
+        <w:t>God nodded. "Go now, Osyra. Walk in solitude and reflect on your actions. Only when you have truly repented and made up for your actions will you be free of this curse."</w:t>
+      </w:r>
+    </w:p>
+    <w:p>
+      <w:r>
+        <w:t>Osyra rose slowly, her eyes now red, and stepped out of the room, ready to face her journey of atonement and redemption.</w:t>
+      </w:r>
+    </w:p>
+    <w:p>
+      <w:r>
+        <w:lastRenderedPageBreak/>
+        <w:br/>
       </w:r>
     </w:p>
     <w:sectPr>
@@ -1354,7 +1325,6 @@
   <w:style w:type="character" w:default="1" w:styleId="DefaultParagraphFont">
     <w:name w:val="Default Paragraph Font"/>
     <w:uiPriority w:val="1"/>
-    <w:semiHidden/>
     <w:unhideWhenUsed/>
   </w:style>
   <w:style w:type="table" w:default="1" w:styleId="TableNormal">

</xml_diff>